<commit_message>
update pin allocations for I2C OLED
</commit_message>
<xml_diff>
--- a/Documentation/Pin Allocations.docx
+++ b/Documentation/Pin Allocations.docx
@@ -422,7 +422,10 @@
           <w:tcPr>
             <w:tcW w:w="2784" w:type="dxa"/>
           </w:tcPr>
-          <w:p/>
+          <w:p>
+            <w:bookmarkStart w:id="0" w:name="_GoBack"/>
+            <w:bookmarkEnd w:id="0"/>
+          </w:p>
         </w:tc>
       </w:tr>
       <w:tr>
@@ -798,11 +801,7 @@
               <w:right w:val="single" w:sz="4" w:space="0" w:color="auto"/>
             </w:tcBorders>
           </w:tcPr>
-          <w:p>
-            <w:r>
-              <w:t>SPI OLED</w:t>
-            </w:r>
-          </w:p>
+          <w:p/>
         </w:tc>
         <w:tc>
           <w:tcPr>
@@ -897,8 +896,6 @@
             <w:r>
               <w:t>GPIO. 6</w:t>
             </w:r>
-            <w:bookmarkStart w:id="0" w:name="_GoBack"/>
-            <w:bookmarkEnd w:id="0"/>
           </w:p>
         </w:tc>
         <w:tc>
@@ -936,11 +933,7 @@
               <w:right w:val="single" w:sz="4" w:space="0" w:color="auto"/>
             </w:tcBorders>
           </w:tcPr>
-          <w:p>
-            <w:r>
-              <w:t>SPI Clock OLED</w:t>
-            </w:r>
-          </w:p>
+          <w:p/>
         </w:tc>
         <w:tc>
           <w:tcPr>
@@ -1068,7 +1061,20 @@
               <w:right w:val="single" w:sz="4" w:space="0" w:color="auto"/>
             </w:tcBorders>
           </w:tcPr>
-          <w:p/>
+          <w:p>
+            <w:r>
+              <w:t>I2C</w:t>
+            </w:r>
+            <w:r>
+              <w:t xml:space="preserve"> </w:t>
+            </w:r>
+            <w:r>
+              <w:t xml:space="preserve">Data </w:t>
+            </w:r>
+            <w:r>
+              <w:t>OLED</w:t>
+            </w:r>
+          </w:p>
         </w:tc>
         <w:tc>
           <w:tcPr>
@@ -1105,7 +1111,14 @@
           <w:tcPr>
             <w:tcW w:w="2784" w:type="dxa"/>
           </w:tcPr>
-          <w:p/>
+          <w:p>
+            <w:r>
+              <w:t xml:space="preserve">I2C </w:t>
+            </w:r>
+            <w:r>
+              <w:t>Clock OLED</w:t>
+            </w:r>
+          </w:p>
         </w:tc>
       </w:tr>
       <w:tr>
@@ -1535,10 +1548,7 @@
           </w:tcPr>
           <w:p>
             <w:r>
-              <w:t xml:space="preserve">OLED </w:t>
-            </w:r>
-            <w:r>
-              <w:t>DC Pin</w:t>
+              <w:t>OLED DC Pin</w:t>
             </w:r>
           </w:p>
         </w:tc>

</xml_diff>